<commit_message>
continuação desenvolvimento, parte do MVC
</commit_message>
<xml_diff>
--- a/Preprojeto.docx
+++ b/Preprojeto.docx
@@ -7581,44 +7581,27 @@
       <w:r>
         <w:t xml:space="preserve">na </w:t>
       </w:r>
-      <w:r>
-        <w:fldChar w:fldCharType="begin"/>
-      </w:r>
-      <w:r>
-        <w:instrText xml:space="preserve"> REF _Ref490422479 </w:instrText>
-      </w:r>
-      <w:r>
-        <w:fldChar w:fldCharType="separate"/>
-      </w:r>
-      <w:r>
-        <w:rPr>
-          <w:b/>
-          <w:color w:val="auto"/>
-          <w:sz w:val="20"/>
-          <w:szCs w:val="20"/>
-        </w:rPr>
-        <w:t xml:space="preserve">Figura </w:t>
-      </w:r>
-      <w:r>
-        <w:rPr>
-          <w:b/>
-          <w:noProof/>
-          <w:color w:val="auto"/>
-          <w:sz w:val="20"/>
-          <w:szCs w:val="20"/>
-        </w:rPr>
-        <w:t>3</w:t>
-      </w:r>
-      <w:r>
-        <w:rPr>
-          <w:b/>
-          <w:noProof/>
-          <w:color w:val="auto"/>
-          <w:sz w:val="20"/>
-          <w:szCs w:val="20"/>
-        </w:rPr>
-        <w:fldChar w:fldCharType="end"/>
-      </w:r>
+      <w:fldSimple w:instr=" REF _Ref490422479 ">
+        <w:r>
+          <w:rPr>
+            <w:b/>
+            <w:color w:val="auto"/>
+            <w:sz w:val="20"/>
+            <w:szCs w:val="20"/>
+          </w:rPr>
+          <w:t xml:space="preserve">Figura </w:t>
+        </w:r>
+        <w:r>
+          <w:rPr>
+            <w:b/>
+            <w:noProof/>
+            <w:color w:val="auto"/>
+            <w:sz w:val="20"/>
+            <w:szCs w:val="20"/>
+          </w:rPr>
+          <w:t>3</w:t>
+        </w:r>
+      </w:fldSimple>
       <w:r>
         <w:t xml:space="preserve">, </w:t>
       </w:r>
@@ -8398,11 +8381,19 @@
               <w:sz w:val="20"/>
               <w:szCs w:val="20"/>
             </w:rPr>
-            <w:t xml:space="preserve"> (SILVA, FILHO, </w:t>
+            <w:t xml:space="preserve"> </w:t>
           </w:r>
           <w:r>
             <w:rPr>
-              <w:b/>
+              <w:noProof/>
+              <w:color w:val="auto"/>
+              <w:sz w:val="20"/>
+              <w:szCs w:val="20"/>
+            </w:rPr>
+            <w:t xml:space="preserve">(SILVA, FILHO, </w:t>
+          </w:r>
+          <w:r>
+            <w:rPr>
               <w:i/>
               <w:iCs/>
               <w:noProof/>
@@ -8414,7 +8405,6 @@
           </w:r>
           <w:r>
             <w:rPr>
-              <w:b/>
               <w:noProof/>
               <w:color w:val="auto"/>
               <w:sz w:val="20"/>
@@ -8500,11 +8490,31 @@
             <w:fldChar w:fldCharType="separate"/>
           </w:r>
           <w:r>
+            <w:rPr>
+              <w:noProof/>
+            </w:rPr>
             <w:t xml:space="preserve"> </w:t>
           </w:r>
           <w:r>
+            <w:rPr>
+              <w:noProof/>
+            </w:rPr>
             <w:lastRenderedPageBreak/>
-            <w:t>(SILVA, FILHO, et al., 2012, p. 18)</w:t>
+            <w:t xml:space="preserve">(SILVA, FILHO, </w:t>
+          </w:r>
+          <w:r>
+            <w:rPr>
+              <w:i/>
+              <w:iCs/>
+              <w:noProof/>
+            </w:rPr>
+            <w:t>et al.</w:t>
+          </w:r>
+          <w:r>
+            <w:rPr>
+              <w:noProof/>
+            </w:rPr>
+            <w:t>, 2012, p. 18)</w:t>
           </w:r>
           <w:r>
             <w:rPr>
@@ -8578,6 +8588,7 @@
         <w:t xml:space="preserve"> com as possíveis tecnologias a serem utilizada nesse projeto:</w:t>
       </w:r>
     </w:p>
+    <w:bookmarkStart w:id="41" w:name="_Ref495170530"/>
     <w:p>
       <w:pPr>
         <w:pStyle w:val="Legenda"/>
@@ -8590,7 +8601,6 @@
           <w:szCs w:val="20"/>
         </w:rPr>
       </w:pPr>
-      <w:bookmarkStart w:id="41" w:name="_Ref495170530"/>
       <w:r>
         <w:rPr>
           <w:noProof/>
@@ -10215,10 +10225,7 @@
         </w:tabs>
       </w:pPr>
     </w:p>
-    <w:p>
-      <w:bookmarkStart w:id="42" w:name="_GoBack"/>
-      <w:bookmarkEnd w:id="42"/>
-    </w:p>
+    <w:p/>
     <w:p/>
     <w:p/>
     <w:p/>
@@ -10263,6 +10270,7 @@
           <w:id w:val="155887827"/>
           <w:citation/>
         </w:sdtPr>
+        <w:sdtEndPr/>
         <w:sdtContent>
           <w:r>
             <w:rPr>
@@ -10333,11 +10341,11 @@
     <w:p/>
     <w:p/>
     <w:p>
-      <w:bookmarkStart w:id="43" w:name="_Toc495169403"/>
+      <w:bookmarkStart w:id="42" w:name="_Toc495169403"/>
       <w:r>
         <w:t>CONSIDERAÇÕES FINAIS</w:t>
       </w:r>
-      <w:bookmarkEnd w:id="43"/>
+      <w:bookmarkEnd w:id="42"/>
     </w:p>
     <w:p/>
     <w:p>
@@ -10346,7 +10354,7 @@
       </w:r>
     </w:p>
     <w:p/>
-    <w:bookmarkStart w:id="44" w:name="_Toc495169404" w:displacedByCustomXml="next"/>
+    <w:bookmarkStart w:id="43" w:name="_Toc495169404" w:displacedByCustomXml="next"/>
     <w:sdt>
       <w:sdtPr>
         <w:rPr>
@@ -10377,7 +10385,7 @@
             </w:rPr>
             <w:t>REFERÊNCIA</w:t>
           </w:r>
-          <w:bookmarkEnd w:id="44"/>
+          <w:bookmarkEnd w:id="43"/>
           <w:r>
             <w:rPr>
               <w:sz w:val="24"/>
@@ -10397,6 +10405,8 @@
             <w:p>
               <w:pPr>
                 <w:pStyle w:val="Bibliografia"/>
+                <w:ind w:left="426" w:firstLine="0"/>
+                <w:jc w:val="left"/>
                 <w:rPr>
                   <w:noProof/>
                 </w:rPr>
@@ -10428,12 +10438,20 @@
                 <w:rPr>
                   <w:noProof/>
                 </w:rPr>
-                <w:t>, 2016. Disponivel em: &lt;https://biblioteca.unilasalle.edu.br/docs_online/tcc/graduacao/nutricao/2007/cfvsilva.pdf&gt;. Acesso em: 13 Agosto 2017.</w:t>
+                <w:t>, 2016. Disponivel em:&lt;</w:t>
+              </w:r>
+              <w:r>
+                <w:rPr>
+                  <w:noProof/>
+                </w:rPr>
+                <w:t>https://biblioteca.unilasalle.edu.br/docs_online/tcc/graduacao/nutricao/2007/cfvsilva.pdf&gt;. Acesso em: 13 Agosto 2017.</w:t>
               </w:r>
             </w:p>
             <w:p>
               <w:pPr>
                 <w:pStyle w:val="Bibliografia"/>
+                <w:ind w:left="426" w:firstLine="0"/>
+                <w:jc w:val="left"/>
                 <w:rPr>
                   <w:noProof/>
                 </w:rPr>
@@ -10442,6 +10460,37 @@
                 <w:rPr>
                   <w:noProof/>
                 </w:rPr>
+                <w:t xml:space="preserve">BONAT, D. </w:t>
+              </w:r>
+              <w:r>
+                <w:rPr>
+                  <w:b/>
+                  <w:bCs/>
+                  <w:noProof/>
+                </w:rPr>
+                <w:t>Metodologia da Pesquisa</w:t>
+              </w:r>
+              <w:r>
+                <w:rPr>
+                  <w:noProof/>
+                </w:rPr>
+                <w:t>. 3ª. ed. Curitiba: IESDE Brasil S.A, 2009.</w:t>
+              </w:r>
+            </w:p>
+            <w:p>
+              <w:pPr>
+                <w:pStyle w:val="Bibliografia"/>
+                <w:ind w:left="426" w:firstLine="0"/>
+                <w:jc w:val="left"/>
+                <w:rPr>
+                  <w:noProof/>
+                </w:rPr>
+              </w:pPr>
+              <w:r>
+                <w:rPr>
+                  <w:noProof/>
+                  <w:lang w:val="en-US"/>
+                </w:rPr>
                 <w:t xml:space="preserve">BONINI, L. A.; ENDO, G. D. B. </w:t>
               </w:r>
               <w:r>
@@ -10449,19 +10498,89 @@
                   <w:b/>
                   <w:bCs/>
                   <w:noProof/>
+                  <w:lang w:val="en-US"/>
                 </w:rPr>
                 <w:t>Design thinking</w:t>
               </w:r>
               <w:r>
                 <w:rPr>
                   <w:noProof/>
+                  <w:lang w:val="en-US"/>
                 </w:rPr>
-                <w:t>, 2011. Disponivel em: &lt;http://www.redeinovacao.org.br/LeiturasRecomendadas/Design%20Thinking%20Uma%20Nova%20Abordagem%20da%20Inovacao.pdf&gt;. Acesso em: 13 Agosto 2017.</w:t>
+                <w:t xml:space="preserve">, 2011. </w:t>
+              </w:r>
+              <w:r>
+                <w:rPr>
+                  <w:noProof/>
+                </w:rPr>
+                <w:t>Disponivel em: &lt;http://www.redeinovacao.org.br/LeiturasRecomendadas/Design%20Thinking%20Uma%20Nova%20Abordagem%20da%20Inovacao.pdf&gt;. Acesso em: 13 Agosto 2017.</w:t>
               </w:r>
             </w:p>
             <w:p>
               <w:pPr>
                 <w:pStyle w:val="Bibliografia"/>
+                <w:ind w:left="426" w:firstLine="0"/>
+                <w:jc w:val="left"/>
+                <w:rPr>
+                  <w:noProof/>
+                </w:rPr>
+              </w:pPr>
+              <w:r>
+                <w:rPr>
+                  <w:noProof/>
+                </w:rPr>
+                <w:t xml:space="preserve">GRAY, D. E. </w:t>
+              </w:r>
+              <w:r>
+                <w:rPr>
+                  <w:b/>
+                  <w:bCs/>
+                  <w:noProof/>
+                </w:rPr>
+                <w:t>Pesquisa no Mundo Real</w:t>
+              </w:r>
+              <w:r>
+                <w:rPr>
+                  <w:noProof/>
+                </w:rPr>
+                <w:t>. 2ª. ed. São Paulo: Penso, 2012.</w:t>
+              </w:r>
+            </w:p>
+            <w:p>
+              <w:pPr>
+                <w:pStyle w:val="Bibliografia"/>
+                <w:ind w:left="426" w:firstLine="0"/>
+                <w:jc w:val="left"/>
+                <w:rPr>
+                  <w:noProof/>
+                </w:rPr>
+              </w:pPr>
+              <w:r>
+                <w:rPr>
+                  <w:noProof/>
+                </w:rPr>
+                <w:t xml:space="preserve">LUCKOW, D. H.; MELO, A. A. D. </w:t>
+              </w:r>
+              <w:r>
+                <w:rPr>
+                  <w:b/>
+                  <w:bCs/>
+                  <w:noProof/>
+                </w:rPr>
+                <w:t>Programação Java para Web:</w:t>
+              </w:r>
+              <w:r>
+                <w:rPr>
+                  <w:noProof/>
+                </w:rPr>
+                <w:t xml:space="preserve"> aprenda a desenvolver uma aplicação financeira pessoal com as ferramentas mais modernas da plataforma Java. 2ª. ed. São Paulo: Novatec, 2015.</w:t>
+              </w:r>
+            </w:p>
+            <w:p>
+              <w:pPr>
+                <w:pStyle w:val="Bibliografia"/>
+                <w:ind w:left="426" w:firstLine="0"/>
+                <w:jc w:val="left"/>
                 <w:rPr>
                   <w:noProof/>
                 </w:rPr>
@@ -10478,18 +10597,20 @@
                   <w:bCs/>
                   <w:noProof/>
                 </w:rPr>
-                <w:t>Seminários e Metodologias do Trabalho Científico</w:t>
+                <w:t>Modelo de Estrutura de Projeto Metodologia</w:t>
               </w:r>
               <w:r>
                 <w:rPr>
                   <w:noProof/>
                 </w:rPr>
-                <w:t>. Disponivel em: &lt;https://sites.google.com/site/professormalvezzi/metodologia-do-trabalho-cientfico-1/template%20para%20o%20Trabalho%20de%20P%C3%B3s%20Metodologia%20II.doc?attredirects=0&amp;d=1&gt;. Acesso em: 01 outubro 2017.</w:t>
+                <w:t>, 2016. Disponivel em: &lt;https://sites.google.com/site/professormalvezzi/metodologia-do-trabalho-cientfico-1/Modelo%20de%20Estrutura%20de%20Projeto%20Metodologia.docx&gt;. Acesso em: 01 Outubro 2017.</w:t>
               </w:r>
             </w:p>
             <w:p>
               <w:pPr>
                 <w:pStyle w:val="Bibliografia"/>
+                <w:ind w:left="426" w:firstLine="0"/>
+                <w:jc w:val="left"/>
                 <w:rPr>
                   <w:noProof/>
                 </w:rPr>
@@ -10498,6 +10619,47 @@
                 <w:rPr>
                   <w:noProof/>
                 </w:rPr>
+                <w:t xml:space="preserve">MALVEZZI, W. </w:t>
+              </w:r>
+              <w:r>
+                <w:rPr>
+                  <w:b/>
+                  <w:bCs/>
+                  <w:noProof/>
+                </w:rPr>
+                <w:t>Seminários e Metodologias do Trabalho Científic</w:t>
+              </w:r>
+              <w:bookmarkStart w:id="44" w:name="_GoBack"/>
+              <w:bookmarkEnd w:id="44"/>
+              <w:r>
+                <w:rPr>
+                  <w:b/>
+                  <w:bCs/>
+                  <w:noProof/>
+                </w:rPr>
+                <w:t>o</w:t>
+              </w:r>
+              <w:r>
+                <w:rPr>
+                  <w:noProof/>
+                </w:rPr>
+                <w:t>, 2017. Disponivel em: &lt;https://sites.google.com/site/professormalvezzi/metodologia-do-trabalho-cientfico-1/template%20para%20o%20Trabalho%20de%20P%C3%B3s%20Metodologia%20II.doc?attredirects=0&amp;d=1&gt;. Acesso em: 01 outubro 2017.</w:t>
+              </w:r>
+            </w:p>
+            <w:p>
+              <w:pPr>
+                <w:pStyle w:val="Bibliografia"/>
+                <w:ind w:left="426" w:firstLine="0"/>
+                <w:jc w:val="left"/>
+                <w:rPr>
+                  <w:noProof/>
+                </w:rPr>
+              </w:pPr>
+              <w:r>
+                <w:rPr>
+                  <w:noProof/>
+                </w:rPr>
+                <w:lastRenderedPageBreak/>
                 <w:t xml:space="preserve">MILIANI, A. </w:t>
               </w:r>
               <w:r>
@@ -10518,6 +10680,38 @@
             <w:p>
               <w:pPr>
                 <w:pStyle w:val="Bibliografia"/>
+                <w:ind w:left="426" w:firstLine="0"/>
+                <w:jc w:val="left"/>
+                <w:rPr>
+                  <w:noProof/>
+                </w:rPr>
+              </w:pPr>
+              <w:r>
+                <w:rPr>
+                  <w:noProof/>
+                </w:rPr>
+                <w:t xml:space="preserve">PÁDUA, E. M. M. D. </w:t>
+              </w:r>
+              <w:r>
+                <w:rPr>
+                  <w:b/>
+                  <w:bCs/>
+                  <w:noProof/>
+                </w:rPr>
+                <w:t>Metodologia da pesquisa:</w:t>
+              </w:r>
+              <w:r>
+                <w:rPr>
+                  <w:noProof/>
+                </w:rPr>
+                <w:t xml:space="preserve"> Abordagem teórico-prática. 13ª. ed. Campinas, SP: Papirus, 2004.</w:t>
+              </w:r>
+            </w:p>
+            <w:p>
+              <w:pPr>
+                <w:pStyle w:val="Bibliografia"/>
+                <w:ind w:left="426" w:firstLine="0"/>
+                <w:jc w:val="left"/>
                 <w:rPr>
                   <w:noProof/>
                 </w:rPr>
@@ -10546,6 +10740,8 @@
             <w:p>
               <w:pPr>
                 <w:pStyle w:val="Bibliografia"/>
+                <w:ind w:left="426" w:firstLine="0"/>
+                <w:jc w:val="left"/>
                 <w:rPr>
                   <w:noProof/>
                 </w:rPr>
@@ -10574,6 +10770,8 @@
             <w:p>
               <w:pPr>
                 <w:pStyle w:val="Bibliografia"/>
+                <w:ind w:left="426" w:firstLine="0"/>
+                <w:jc w:val="left"/>
                 <w:rPr>
                   <w:noProof/>
                 </w:rPr>
@@ -10602,6 +10800,8 @@
             <w:p>
               <w:pPr>
                 <w:pStyle w:val="Bibliografia"/>
+                <w:ind w:left="426" w:firstLine="0"/>
+                <w:jc w:val="left"/>
                 <w:rPr>
                   <w:noProof/>
                 </w:rPr>
@@ -10610,7 +10810,36 @@
                 <w:rPr>
                   <w:noProof/>
                 </w:rPr>
-                <w:lastRenderedPageBreak/>
+                <w:t xml:space="preserve">SILVA, M. J. V. E. et al. </w:t>
+              </w:r>
+              <w:r>
+                <w:rPr>
+                  <w:b/>
+                  <w:bCs/>
+                  <w:noProof/>
+                </w:rPr>
+                <w:t>Design Thinking:</w:t>
+              </w:r>
+              <w:r>
+                <w:rPr>
+                  <w:noProof/>
+                </w:rPr>
+                <w:t xml:space="preserve"> inovação em negócios. 1ª. ed. Rio de Janeiro: MJV Press, 2012.</w:t>
+              </w:r>
+            </w:p>
+            <w:p>
+              <w:pPr>
+                <w:pStyle w:val="Bibliografia"/>
+                <w:ind w:left="426" w:firstLine="0"/>
+                <w:jc w:val="left"/>
+                <w:rPr>
+                  <w:noProof/>
+                </w:rPr>
+              </w:pPr>
+              <w:r>
+                <w:rPr>
+                  <w:noProof/>
+                </w:rPr>
                 <w:t xml:space="preserve">VANIN, C. F. S. </w:t>
               </w:r>
               <w:r>
@@ -10742,7 +10971,7 @@
           <w:rPr>
             <w:noProof/>
           </w:rPr>
-          <w:t>17</w:t>
+          <w:t>19</w:t>
         </w:r>
         <w:r>
           <w:fldChar w:fldCharType="end"/>
@@ -14923,7 +15152,7 @@
 </file>
 
 <file path=customXml/itemProps1.xml><?xml version="1.0" encoding="utf-8"?>
-<ds:datastoreItem xmlns:ds="http://schemas.openxmlformats.org/officeDocument/2006/customXml" ds:itemID="{AE905192-2DD6-4E38-874F-AD38D79321DF}">
+<ds:datastoreItem xmlns:ds="http://schemas.openxmlformats.org/officeDocument/2006/customXml" ds:itemID="{BF58D151-4787-45FC-8E9D-A58E9BE11D97}">
   <ds:schemaRefs>
     <ds:schemaRef ds:uri="http://schemas.openxmlformats.org/officeDocument/2006/bibliography"/>
   </ds:schemaRefs>

</xml_diff>